<commit_message>
Updated files for design.
Abdul had put up an earlier version of our UML diagram.
</commit_message>
<xml_diff>
--- a/Escape From Craziness Task List.docx
+++ b/Escape From Craziness Task List.docx
@@ -18,6 +18,24 @@
           <w:szCs w:val="24"/>
         </w:rPr>
         <w:t>Escape From Craziness! Task List</w:t>
+      </w:r>
+    </w:p>
+    <w:p>
+      <w:pPr>
+        <w:jc w:val="center"/>
+        <w:rPr>
+          <w:rFonts w:ascii="Times New Roman" w:hAnsi="Times New Roman" w:cs="Times New Roman"/>
+          <w:sz w:val="24"/>
+          <w:szCs w:val="24"/>
+        </w:rPr>
+      </w:pPr>
+      <w:r>
+        <w:rPr>
+          <w:rFonts w:ascii="Times New Roman" w:hAnsi="Times New Roman" w:cs="Times New Roman"/>
+          <w:sz w:val="24"/>
+          <w:szCs w:val="24"/>
+        </w:rPr>
+        <w:t>Working On:</w:t>
       </w:r>
     </w:p>
     <w:p>
@@ -279,8 +297,6 @@
           <w:szCs w:val="24"/>
         </w:rPr>
       </w:pPr>
-      <w:bookmarkStart w:id="0" w:name="_GoBack"/>
-      <w:bookmarkEnd w:id="0"/>
     </w:p>
     <w:p>
       <w:pPr>
@@ -405,6 +421,44 @@
         <w:t>cGameEscape</w:t>
       </w:r>
       <w:proofErr w:type="spellEnd"/>
+    </w:p>
+    <w:p>
+      <w:pPr>
+        <w:rPr>
+          <w:rFonts w:ascii="Times New Roman" w:hAnsi="Times New Roman" w:cs="Times New Roman"/>
+          <w:sz w:val="24"/>
+          <w:szCs w:val="24"/>
+        </w:rPr>
+      </w:pPr>
+    </w:p>
+    <w:p>
+      <w:pPr>
+        <w:rPr>
+          <w:rFonts w:ascii="Times New Roman" w:hAnsi="Times New Roman" w:cs="Times New Roman"/>
+          <w:sz w:val="24"/>
+          <w:szCs w:val="24"/>
+        </w:rPr>
+      </w:pPr>
+      <w:bookmarkStart w:id="0" w:name="_GoBack"/>
+      <w:bookmarkEnd w:id="0"/>
+    </w:p>
+    <w:p>
+      <w:pPr>
+        <w:jc w:val="center"/>
+        <w:rPr>
+          <w:rFonts w:ascii="Times New Roman" w:hAnsi="Times New Roman" w:cs="Times New Roman"/>
+          <w:sz w:val="24"/>
+          <w:szCs w:val="24"/>
+        </w:rPr>
+      </w:pPr>
+      <w:r>
+        <w:rPr>
+          <w:rFonts w:ascii="Times New Roman" w:hAnsi="Times New Roman" w:cs="Times New Roman"/>
+          <w:sz w:val="24"/>
+          <w:szCs w:val="24"/>
+        </w:rPr>
+        <w:t>Finished &amp; Bug Free:</w:t>
+      </w:r>
     </w:p>
     <w:sectPr>
       <w:pgSz w:w="12240" w:h="15840"/>

</xml_diff>

<commit_message>
added cCritterSnake and changed Craziness.vsdx
</commit_message>
<xml_diff>
--- a/Escape From Craziness Task List.docx
+++ b/Escape From Craziness Task List.docx
@@ -18,6 +18,24 @@
           <w:szCs w:val="24"/>
         </w:rPr>
         <w:t>Escape From Craziness! Task List</w:t>
+      </w:r>
+    </w:p>
+    <w:p>
+      <w:pPr>
+        <w:jc w:val="center"/>
+        <w:rPr>
+          <w:rFonts w:ascii="Times New Roman" w:hAnsi="Times New Roman" w:cs="Times New Roman"/>
+          <w:sz w:val="24"/>
+          <w:szCs w:val="24"/>
+        </w:rPr>
+      </w:pPr>
+      <w:r>
+        <w:rPr>
+          <w:rFonts w:ascii="Times New Roman" w:hAnsi="Times New Roman" w:cs="Times New Roman"/>
+          <w:sz w:val="24"/>
+          <w:szCs w:val="24"/>
+        </w:rPr>
+        <w:t>Working On:</w:t>
       </w:r>
     </w:p>
     <w:p>
@@ -279,8 +297,6 @@
           <w:szCs w:val="24"/>
         </w:rPr>
       </w:pPr>
-      <w:bookmarkStart w:id="0" w:name="_GoBack"/>
-      <w:bookmarkEnd w:id="0"/>
     </w:p>
     <w:p>
       <w:pPr>
@@ -405,6 +421,44 @@
         <w:t>cGameEscape</w:t>
       </w:r>
       <w:proofErr w:type="spellEnd"/>
+    </w:p>
+    <w:p>
+      <w:pPr>
+        <w:rPr>
+          <w:rFonts w:ascii="Times New Roman" w:hAnsi="Times New Roman" w:cs="Times New Roman"/>
+          <w:sz w:val="24"/>
+          <w:szCs w:val="24"/>
+        </w:rPr>
+      </w:pPr>
+    </w:p>
+    <w:p>
+      <w:pPr>
+        <w:rPr>
+          <w:rFonts w:ascii="Times New Roman" w:hAnsi="Times New Roman" w:cs="Times New Roman"/>
+          <w:sz w:val="24"/>
+          <w:szCs w:val="24"/>
+        </w:rPr>
+      </w:pPr>
+      <w:bookmarkStart w:id="0" w:name="_GoBack"/>
+      <w:bookmarkEnd w:id="0"/>
+    </w:p>
+    <w:p>
+      <w:pPr>
+        <w:jc w:val="center"/>
+        <w:rPr>
+          <w:rFonts w:ascii="Times New Roman" w:hAnsi="Times New Roman" w:cs="Times New Roman"/>
+          <w:sz w:val="24"/>
+          <w:szCs w:val="24"/>
+        </w:rPr>
+      </w:pPr>
+      <w:r>
+        <w:rPr>
+          <w:rFonts w:ascii="Times New Roman" w:hAnsi="Times New Roman" w:cs="Times New Roman"/>
+          <w:sz w:val="24"/>
+          <w:szCs w:val="24"/>
+        </w:rPr>
+        <w:t>Finished &amp; Bug Free:</w:t>
+      </w:r>
     </w:p>
     <w:sectPr>
       <w:pgSz w:w="12240" w:h="15840"/>

</xml_diff>

<commit_message>
added _mindt back in
</commit_message>
<xml_diff>
--- a/Escape From Craziness Task List.docx
+++ b/Escape From Craziness Task List.docx
@@ -22,24 +22,6 @@
     </w:p>
     <w:p>
       <w:pPr>
-        <w:jc w:val="center"/>
-        <w:rPr>
-          <w:rFonts w:ascii="Times New Roman" w:hAnsi="Times New Roman" w:cs="Times New Roman"/>
-          <w:sz w:val="24"/>
-          <w:szCs w:val="24"/>
-        </w:rPr>
-      </w:pPr>
-      <w:r>
-        <w:rPr>
-          <w:rFonts w:ascii="Times New Roman" w:hAnsi="Times New Roman" w:cs="Times New Roman"/>
-          <w:sz w:val="24"/>
-          <w:szCs w:val="24"/>
-        </w:rPr>
-        <w:t>Working On:</w:t>
-      </w:r>
-    </w:p>
-    <w:p>
-      <w:pPr>
         <w:pStyle w:val="ListParagraph"/>
         <w:rPr>
           <w:rFonts w:ascii="Times New Roman" w:hAnsi="Times New Roman" w:cs="Times New Roman"/>
@@ -297,6 +279,8 @@
           <w:szCs w:val="24"/>
         </w:rPr>
       </w:pPr>
+      <w:bookmarkStart w:id="0" w:name="_GoBack"/>
+      <w:bookmarkEnd w:id="0"/>
     </w:p>
     <w:p>
       <w:pPr>
@@ -421,44 +405,6 @@
         <w:t>cGameEscape</w:t>
       </w:r>
       <w:proofErr w:type="spellEnd"/>
-    </w:p>
-    <w:p>
-      <w:pPr>
-        <w:rPr>
-          <w:rFonts w:ascii="Times New Roman" w:hAnsi="Times New Roman" w:cs="Times New Roman"/>
-          <w:sz w:val="24"/>
-          <w:szCs w:val="24"/>
-        </w:rPr>
-      </w:pPr>
-    </w:p>
-    <w:p>
-      <w:pPr>
-        <w:rPr>
-          <w:rFonts w:ascii="Times New Roman" w:hAnsi="Times New Roman" w:cs="Times New Roman"/>
-          <w:sz w:val="24"/>
-          <w:szCs w:val="24"/>
-        </w:rPr>
-      </w:pPr>
-      <w:bookmarkStart w:id="0" w:name="_GoBack"/>
-      <w:bookmarkEnd w:id="0"/>
-    </w:p>
-    <w:p>
-      <w:pPr>
-        <w:jc w:val="center"/>
-        <w:rPr>
-          <w:rFonts w:ascii="Times New Roman" w:hAnsi="Times New Roman" w:cs="Times New Roman"/>
-          <w:sz w:val="24"/>
-          <w:szCs w:val="24"/>
-        </w:rPr>
-      </w:pPr>
-      <w:r>
-        <w:rPr>
-          <w:rFonts w:ascii="Times New Roman" w:hAnsi="Times New Roman" w:cs="Times New Roman"/>
-          <w:sz w:val="24"/>
-          <w:szCs w:val="24"/>
-        </w:rPr>
-        <w:t>Finished &amp; Bug Free:</w:t>
-      </w:r>
     </w:p>
     <w:sectPr>
       <w:pgSz w:w="12240" w:h="15840"/>

</xml_diff>